<commit_message>
Initial results: NER precision and accuracy now included
</commit_message>
<xml_diff>
--- a/text_snippets/5 Pages Twilight Annotated.docx
+++ b/text_snippets/5 Pages Twilight Annotated.docx
@@ -249,7 +249,16 @@
         <w:t>I’d</w:t>
       </w:r>
       <w:r>
-        <w:t xml:space="preserve"> have to thank Phil again.</w:t>
+        <w:t xml:space="preserve"> have to thank </w:t>
+      </w:r>
+      <w:r>
+        <w:rPr>
+          <w:color w:val="B2A1C7" w:themeColor="accent4" w:themeTint="99"/>
+        </w:rPr>
+        <w:t>Phil</w:t>
+      </w:r>
+      <w:r>
+        <w:t xml:space="preserve"> again.</w:t>
       </w:r>
     </w:p>
     <w:p/>
@@ -1031,7 +1040,16 @@
         <w:t>I</w:t>
       </w:r>
       <w:r>
-        <w:t xml:space="preserve"> couldn’t tell if Charlie was still asleep, or if he had already left. </w:t>
+        <w:t xml:space="preserve"> couldn’t tell if </w:t>
+      </w:r>
+      <w:r>
+        <w:rPr>
+          <w:color w:val="B2A1C7" w:themeColor="accent4" w:themeTint="99"/>
+        </w:rPr>
+        <w:t>Charlie</w:t>
+      </w:r>
+      <w:r>
+        <w:t xml:space="preserve"> was still asleep, or if he had already left. </w:t>
       </w:r>
       <w:r>
         <w:rPr>
@@ -1725,187 +1743,187 @@
       <w:r>
         <w:t xml:space="preserve"> knew was due to </w:t>
       </w:r>
+      <w:r>
+        <w:rPr>
+          <w:color w:val="76923C" w:themeColor="accent3" w:themeShade="BF"/>
+        </w:rPr>
+        <w:t>Charlie</w:t>
+      </w:r>
+      <w:r>
+        <w:t xml:space="preserve"> pointing them out to </w:t>
+      </w:r>
+      <w:r>
+        <w:rPr>
+          <w:color w:val="FF0000"/>
+        </w:rPr>
+        <w:t>me</w:t>
+      </w:r>
+      <w:r>
+        <w:t xml:space="preserve"> from the cruiser window in earlier days. There were many </w:t>
+      </w:r>
+      <w:r>
+        <w:rPr>
+          <w:color w:val="FF0000"/>
+        </w:rPr>
+        <w:t>I</w:t>
+      </w:r>
+      <w:r>
+        <w:t xml:space="preserve"> didn’t know, and others </w:t>
+      </w:r>
+      <w:r>
+        <w:rPr>
+          <w:color w:val="FF0000"/>
+        </w:rPr>
+        <w:t>I</w:t>
+      </w:r>
+      <w:r>
+        <w:t xml:space="preserve"> couldn’t be sure about because they were so covered in green parasites.</w:t>
+      </w:r>
+    </w:p>
+    <w:p/>
+    <w:p>
+      <w:r>
+        <w:rPr>
+          <w:color w:val="FF0000"/>
+        </w:rPr>
+        <w:t>I</w:t>
+      </w:r>
+      <w:r>
+        <w:t xml:space="preserve"> followed the trail as long as my anger at </w:t>
+      </w:r>
+      <w:r>
+        <w:rPr>
+          <w:color w:val="FF0000"/>
+        </w:rPr>
+        <w:t>myself</w:t>
+      </w:r>
+      <w:r>
+        <w:t xml:space="preserve"> pushed </w:t>
+      </w:r>
+      <w:r>
+        <w:rPr>
+          <w:color w:val="FF0000"/>
+        </w:rPr>
+        <w:t>me</w:t>
+      </w:r>
+      <w:r>
+        <w:t xml:space="preserve"> forward. As that started to ebb, </w:t>
+      </w:r>
+      <w:r>
+        <w:rPr>
+          <w:color w:val="FF0000"/>
+        </w:rPr>
+        <w:t>I</w:t>
+      </w:r>
+      <w:r>
+        <w:t xml:space="preserve"> slowed. A few drops of moisture trickled down from the canopy above </w:t>
+      </w:r>
+      <w:r>
+        <w:rPr>
+          <w:color w:val="FF0000"/>
+        </w:rPr>
+        <w:t>me</w:t>
+      </w:r>
+      <w:r>
+        <w:t xml:space="preserve">, but </w:t>
+      </w:r>
+      <w:r>
+        <w:rPr>
+          <w:color w:val="FF0000"/>
+        </w:rPr>
+        <w:t>I</w:t>
+      </w:r>
+      <w:r>
+        <w:t xml:space="preserve"> couldn’t be certain if it was beginning to rain or if it was simply pools left over from yesterday, held high in the leaves above </w:t>
+      </w:r>
+      <w:r>
+        <w:rPr>
+          <w:color w:val="FF0000"/>
+        </w:rPr>
+        <w:t>me</w:t>
+      </w:r>
+      <w:r>
+        <w:t xml:space="preserve">, slowly dripping their way back to the earth. A recently fallen tree — </w:t>
+      </w:r>
+      <w:r>
+        <w:rPr>
+          <w:color w:val="FF0000"/>
+        </w:rPr>
+        <w:t>I</w:t>
+      </w:r>
+      <w:r>
+        <w:t xml:space="preserve"> knew it was recent because it wasn’t entirely carpeted in moss — rested against the trunk of one of her sisters, creating a sheltered little bench just a few safe feet off the trail. </w:t>
+      </w:r>
+      <w:r>
+        <w:rPr>
+          <w:color w:val="FF0000"/>
+        </w:rPr>
+        <w:t>I</w:t>
+      </w:r>
+      <w:r>
+        <w:t xml:space="preserve"> stepped over the ferns and sat carefully, making sure my jacket was between the damp seat and my clothes wherever they touched, and leaned my hooded head back against the living tree.</w:t>
+      </w:r>
+    </w:p>
+    <w:p/>
+    <w:p>
+      <w:r>
+        <w:t xml:space="preserve">This was the wrong place to have come. </w:t>
+      </w:r>
+      <w:r>
+        <w:rPr>
+          <w:color w:val="FF0000"/>
+        </w:rPr>
+        <w:t>I</w:t>
+      </w:r>
+      <w:r>
+        <w:t xml:space="preserve"> should have known, but where else was there to go? The forest was deep green and far too much like the scene in last night’s dream to allow for peace of mind. Now that there was no longer the sound of my soggy footsteps, the silence was piercing. The birds were quiet, too, the drops increasing in frequency, so it must be raining above. The ferns stood higher than my head, now that </w:t>
+      </w:r>
+      <w:r>
+        <w:rPr>
+          <w:color w:val="FF0000"/>
+        </w:rPr>
+        <w:t>I</w:t>
+      </w:r>
+      <w:r>
+        <w:t xml:space="preserve"> was seated, and </w:t>
+      </w:r>
+      <w:r>
+        <w:rPr>
+          <w:color w:val="FF0000"/>
+        </w:rPr>
+        <w:t>I</w:t>
+      </w:r>
+      <w:r>
+        <w:t xml:space="preserve"> knew someone could walk by on the path, three feet away, and not see </w:t>
+      </w:r>
+      <w:r>
+        <w:rPr>
+          <w:color w:val="FF0000"/>
+        </w:rPr>
+        <w:t>me</w:t>
+      </w:r>
+      <w:r>
+        <w:t>.</w:t>
+      </w:r>
+    </w:p>
+    <w:p/>
+    <w:p>
+      <w:r>
+        <w:t xml:space="preserve">Here in the trees it was much easier to believe the absurdities that embarrassed </w:t>
+      </w:r>
+      <w:r>
+        <w:rPr>
+          <w:color w:val="FF0000"/>
+        </w:rPr>
+        <w:t>me</w:t>
+      </w:r>
+      <w:r>
+        <w:t xml:space="preserve"> indoors. Nothing had changed in this forest for thousands of years, and all the myths and legends of a hundred different lands seemed much more likely in this green haze than they had in my cle</w:t>
+      </w:r>
       <w:bookmarkStart w:id="0" w:name="_GoBack"/>
-      <w:r>
-        <w:rPr>
-          <w:color w:val="76923C" w:themeColor="accent3" w:themeShade="BF"/>
-        </w:rPr>
-        <w:t>Charlie</w:t>
-      </w:r>
-      <w:r>
-        <w:t xml:space="preserve"> </w:t>
-      </w:r>
       <w:bookmarkEnd w:id="0"/>
       <w:r>
-        <w:t xml:space="preserve">pointing them out to </w:t>
-      </w:r>
-      <w:r>
-        <w:rPr>
-          <w:color w:val="FF0000"/>
-        </w:rPr>
-        <w:t>me</w:t>
-      </w:r>
-      <w:r>
-        <w:t xml:space="preserve"> from the cruiser window in earlier days. There were many </w:t>
-      </w:r>
-      <w:r>
-        <w:rPr>
-          <w:color w:val="FF0000"/>
-        </w:rPr>
-        <w:t>I</w:t>
-      </w:r>
-      <w:r>
-        <w:t xml:space="preserve"> didn’t know, and others </w:t>
-      </w:r>
-      <w:r>
-        <w:rPr>
-          <w:color w:val="FF0000"/>
-        </w:rPr>
-        <w:t>I</w:t>
-      </w:r>
-      <w:r>
-        <w:t xml:space="preserve"> couldn’t be sure about because they were so covered in green parasites.</w:t>
-      </w:r>
-    </w:p>
-    <w:p/>
-    <w:p>
-      <w:r>
-        <w:rPr>
-          <w:color w:val="FF0000"/>
-        </w:rPr>
-        <w:t>I</w:t>
-      </w:r>
-      <w:r>
-        <w:t xml:space="preserve"> followed the trail as long as my anger at </w:t>
-      </w:r>
-      <w:r>
-        <w:rPr>
-          <w:color w:val="FF0000"/>
-        </w:rPr>
-        <w:t>myself</w:t>
-      </w:r>
-      <w:r>
-        <w:t xml:space="preserve"> pushed </w:t>
-      </w:r>
-      <w:r>
-        <w:rPr>
-          <w:color w:val="FF0000"/>
-        </w:rPr>
-        <w:t>me</w:t>
-      </w:r>
-      <w:r>
-        <w:t xml:space="preserve"> forward. As that started to ebb, </w:t>
-      </w:r>
-      <w:r>
-        <w:rPr>
-          <w:color w:val="FF0000"/>
-        </w:rPr>
-        <w:t>I</w:t>
-      </w:r>
-      <w:r>
-        <w:t xml:space="preserve"> slowed. A few drops of moisture trickled down from the canopy above </w:t>
-      </w:r>
-      <w:r>
-        <w:rPr>
-          <w:color w:val="FF0000"/>
-        </w:rPr>
-        <w:t>me</w:t>
-      </w:r>
-      <w:r>
-        <w:t xml:space="preserve">, but </w:t>
-      </w:r>
-      <w:r>
-        <w:rPr>
-          <w:color w:val="FF0000"/>
-        </w:rPr>
-        <w:t>I</w:t>
-      </w:r>
-      <w:r>
-        <w:t xml:space="preserve"> couldn’t be certain if it was beginning to rain or if it was simply pools left over from yesterday, held high in the leaves above </w:t>
-      </w:r>
-      <w:r>
-        <w:rPr>
-          <w:color w:val="FF0000"/>
-        </w:rPr>
-        <w:t>me</w:t>
-      </w:r>
-      <w:r>
-        <w:t xml:space="preserve">, slowly dripping their way back to the earth. A recently fallen tree — </w:t>
-      </w:r>
-      <w:r>
-        <w:rPr>
-          <w:color w:val="FF0000"/>
-        </w:rPr>
-        <w:t>I</w:t>
-      </w:r>
-      <w:r>
-        <w:t xml:space="preserve"> knew it was recent because it wasn’t entirely carpeted in moss — rested against the trunk of one of her sisters, creating a sheltered little bench just a few safe feet off the trail. </w:t>
-      </w:r>
-      <w:r>
-        <w:rPr>
-          <w:color w:val="FF0000"/>
-        </w:rPr>
-        <w:t>I</w:t>
-      </w:r>
-      <w:r>
-        <w:t xml:space="preserve"> stepped over the ferns and sat carefully, making sure my jacket was between the damp seat and my clothes wherever they touched, and leaned my hooded head back against the living tree.</w:t>
-      </w:r>
-    </w:p>
-    <w:p/>
-    <w:p>
-      <w:r>
-        <w:t xml:space="preserve">This was the wrong place to have come. </w:t>
-      </w:r>
-      <w:r>
-        <w:rPr>
-          <w:color w:val="FF0000"/>
-        </w:rPr>
-        <w:t>I</w:t>
-      </w:r>
-      <w:r>
-        <w:t xml:space="preserve"> should have known, but where else was there to go? The forest was deep green and far too much like the scene in last night’s dream to allow for peace of mind. Now that there was no longer the sound of my soggy footsteps, the silence was piercing. The birds were quiet, too, the drops increasing in frequency, so it must be raining above. The ferns stood higher than my head, now that </w:t>
-      </w:r>
-      <w:r>
-        <w:rPr>
-          <w:color w:val="FF0000"/>
-        </w:rPr>
-        <w:t>I</w:t>
-      </w:r>
-      <w:r>
-        <w:t xml:space="preserve"> was seated, and </w:t>
-      </w:r>
-      <w:r>
-        <w:rPr>
-          <w:color w:val="FF0000"/>
-        </w:rPr>
-        <w:t>I</w:t>
-      </w:r>
-      <w:r>
-        <w:t xml:space="preserve"> knew someone could walk by on the path, three feet away, and not see </w:t>
-      </w:r>
-      <w:r>
-        <w:rPr>
-          <w:color w:val="FF0000"/>
-        </w:rPr>
-        <w:t>me</w:t>
-      </w:r>
-      <w:r>
-        <w:t>.</w:t>
-      </w:r>
-    </w:p>
-    <w:p/>
-    <w:p>
-      <w:r>
-        <w:t xml:space="preserve">Here in the trees it was much easier to believe the absurdities that embarrassed </w:t>
-      </w:r>
-      <w:r>
-        <w:rPr>
-          <w:color w:val="FF0000"/>
-        </w:rPr>
-        <w:t>me</w:t>
-      </w:r>
-      <w:r>
-        <w:t xml:space="preserve"> indoors. Nothing had changed in this forest for thousands of years, and all the myths and legends of a hundred different lands seemed much more likely in this green haze than they had in my clear-cut bedroom.</w:t>
+        <w:t>ar-cut bedroom.</w:t>
       </w:r>
     </w:p>
     <w:p/>

</xml_diff>